<commit_message>
added merge document functionality
</commit_message>
<xml_diff>
--- a/sources/TemplateEngine.Docx.Example/InputTemplate.docx
+++ b/sources/TemplateEngine.Docx.Example/InputTemplate.docx
@@ -1,10 +1,10 @@
 
 <file path=word/document.xml><?xml version="1.0" encoding="utf-8"?>
-<w:document xmlns:wpc="http://schemas.microsoft.com/office/word/2010/wordprocessingCanvas" xmlns:mc="http://schemas.openxmlformats.org/markup-compatibility/2006" xmlns:o="urn:schemas-microsoft-com:office:office" xmlns:r="http://schemas.openxmlformats.org/officeDocument/2006/relationships" xmlns:m="http://schemas.openxmlformats.org/officeDocument/2006/math" xmlns:v="urn:schemas-microsoft-com:vml" xmlns:wp14="http://schemas.microsoft.com/office/word/2010/wordprocessingDrawing" xmlns:wp="http://schemas.openxmlformats.org/drawingml/2006/wordprocessingDrawing" xmlns:w10="urn:schemas-microsoft-com:office:word" xmlns:w="http://schemas.openxmlformats.org/wordprocessingml/2006/main" xmlns:w14="http://schemas.microsoft.com/office/word/2010/wordml" xmlns:w15="http://schemas.microsoft.com/office/word/2012/wordml" xmlns:wpg="http://schemas.microsoft.com/office/word/2010/wordprocessingGroup" xmlns:wpi="http://schemas.microsoft.com/office/word/2010/wordprocessingInk" xmlns:wne="http://schemas.microsoft.com/office/word/2006/wordml" xmlns:wps="http://schemas.microsoft.com/office/word/2010/wordprocessingShape" mc:Ignorable="w14 w15 wp14">
+<w:document xmlns:wpc="http://schemas.microsoft.com/office/word/2010/wordprocessingCanvas" xmlns:cx="http://schemas.microsoft.com/office/drawing/2014/chartex" xmlns:cx1="http://schemas.microsoft.com/office/drawing/2015/9/8/chartex" xmlns:cx2="http://schemas.microsoft.com/office/drawing/2015/10/21/chartex" xmlns:cx3="http://schemas.microsoft.com/office/drawing/2016/5/9/chartex" xmlns:cx4="http://schemas.microsoft.com/office/drawing/2016/5/10/chartex" xmlns:cx5="http://schemas.microsoft.com/office/drawing/2016/5/11/chartex" xmlns:mc="http://schemas.openxmlformats.org/markup-compatibility/2006" xmlns:o="urn:schemas-microsoft-com:office:office" xmlns:r="http://schemas.openxmlformats.org/officeDocument/2006/relationships" xmlns:m="http://schemas.openxmlformats.org/officeDocument/2006/math" xmlns:v="urn:schemas-microsoft-com:vml" xmlns:wp14="http://schemas.microsoft.com/office/word/2010/wordprocessingDrawing" xmlns:wp="http://schemas.openxmlformats.org/drawingml/2006/wordprocessingDrawing" xmlns:w10="urn:schemas-microsoft-com:office:word" xmlns:w="http://schemas.openxmlformats.org/wordprocessingml/2006/main" xmlns:w14="http://schemas.microsoft.com/office/word/2010/wordml" xmlns:w15="http://schemas.microsoft.com/office/word/2012/wordml" xmlns:w16se="http://schemas.microsoft.com/office/word/2015/wordml/symex" xmlns:wpg="http://schemas.microsoft.com/office/word/2010/wordprocessingGroup" xmlns:wpi="http://schemas.microsoft.com/office/word/2010/wordprocessingInk" xmlns:wne="http://schemas.microsoft.com/office/word/2006/wordml" xmlns:wps="http://schemas.microsoft.com/office/word/2010/wordprocessingShape" mc:Ignorable="w14 w15 w16se wp14">
   <w:body>
     <w:p>
       <w:pPr>
-        <w:pStyle w:val="1"/>
+        <w:pStyle w:val="Heading1"/>
         <w:rPr>
           <w:lang w:val="en-US"/>
         </w:rPr>
@@ -47,7 +47,7 @@
     </w:p>
     <w:p>
       <w:pPr>
-        <w:pStyle w:val="2"/>
+        <w:pStyle w:val="Heading2"/>
         <w:rPr>
           <w:lang w:val="en-US"/>
         </w:rPr>
@@ -85,7 +85,7 @@
       <w:sdtContent>
         <w:tbl>
           <w:tblPr>
-            <w:tblStyle w:val="-450"/>
+            <w:tblStyle w:val="GridTable4-Accent5"/>
             <w:tblW w:w="0" w:type="auto"/>
             <w:tblLook w:val="04A0" w:firstRow="1" w:lastRow="0" w:firstColumn="1" w:lastColumn="0" w:noHBand="0" w:noVBand="1"/>
           </w:tblPr>
@@ -280,7 +280,7 @@
     <w:p/>
     <w:p>
       <w:pPr>
-        <w:pStyle w:val="2"/>
+        <w:pStyle w:val="Heading2"/>
         <w:rPr>
           <w:lang w:val="en-US"/>
         </w:rPr>
@@ -308,7 +308,7 @@
       <w:sdtContent>
         <w:p>
           <w:pPr>
-            <w:pStyle w:val="a4"/>
+            <w:pStyle w:val="ListParagraph"/>
             <w:numPr>
               <w:ilvl w:val="0"/>
               <w:numId w:val="3"/>
@@ -379,7 +379,7 @@
     </w:p>
     <w:p>
       <w:pPr>
-        <w:pStyle w:val="2"/>
+        <w:pStyle w:val="Heading2"/>
         <w:rPr>
           <w:lang w:val="en-US"/>
         </w:rPr>
@@ -421,7 +421,7 @@
           <w:sdtContent>
             <w:p>
               <w:pPr>
-                <w:pStyle w:val="a4"/>
+                <w:pStyle w:val="ListParagraph"/>
                 <w:numPr>
                   <w:ilvl w:val="0"/>
                   <w:numId w:val="4"/>
@@ -455,7 +455,7 @@
           <w:sdtContent>
             <w:p>
               <w:pPr>
-                <w:pStyle w:val="a4"/>
+                <w:pStyle w:val="ListParagraph"/>
                 <w:numPr>
                   <w:ilvl w:val="1"/>
                   <w:numId w:val="4"/>
@@ -484,7 +484,7 @@
     </w:p>
     <w:p>
       <w:pPr>
-        <w:pStyle w:val="2"/>
+        <w:pStyle w:val="Heading2"/>
         <w:rPr>
           <w:lang w:val="en-US"/>
         </w:rPr>
@@ -515,7 +515,7 @@
       <w:sdtContent>
         <w:tbl>
           <w:tblPr>
-            <w:tblStyle w:val="-450"/>
+            <w:tblStyle w:val="GridTable4-Accent5"/>
             <w:tblW w:w="0" w:type="auto"/>
             <w:tblLook w:val="04A0" w:firstRow="1" w:lastRow="0" w:firstColumn="1" w:lastColumn="0" w:noHBand="0" w:noVBand="1"/>
           </w:tblPr>
@@ -694,7 +694,7 @@
                     <w:sdtContent>
                       <w:p>
                         <w:pPr>
-                          <w:pStyle w:val="a4"/>
+                          <w:pStyle w:val="ListParagraph"/>
                           <w:numPr>
                             <w:ilvl w:val="0"/>
                             <w:numId w:val="5"/>
@@ -729,7 +729,7 @@
     </w:p>
     <w:p>
       <w:pPr>
-        <w:pStyle w:val="2"/>
+        <w:pStyle w:val="Heading2"/>
         <w:rPr>
           <w:lang w:val="en-US"/>
         </w:rPr>
@@ -771,7 +771,7 @@
           <w:sdtContent>
             <w:p>
               <w:pPr>
-                <w:pStyle w:val="a4"/>
+                <w:pStyle w:val="ListParagraph"/>
                 <w:numPr>
                   <w:ilvl w:val="0"/>
                   <w:numId w:val="6"/>
@@ -809,7 +809,7 @@
           <w:sdtContent>
             <w:tbl>
               <w:tblPr>
-                <w:tblStyle w:val="-450"/>
+                <w:tblStyle w:val="GridTable4-Accent5"/>
                 <w:tblW w:w="0" w:type="auto"/>
                 <w:tblLook w:val="04A0" w:firstRow="1" w:lastRow="0" w:firstColumn="1" w:lastColumn="0" w:noHBand="0" w:noVBand="1"/>
               </w:tblPr>
@@ -949,7 +949,7 @@
     </w:p>
     <w:p>
       <w:pPr>
-        <w:pStyle w:val="2"/>
+        <w:pStyle w:val="Heading2"/>
         <w:rPr>
           <w:lang w:val="en-US"/>
         </w:rPr>
@@ -991,7 +991,7 @@
       <w:sdtContent>
         <w:tbl>
           <w:tblPr>
-            <w:tblStyle w:val="-55"/>
+            <w:tblStyle w:val="GridTable5Dark-Accent5"/>
             <w:tblW w:w="9351" w:type="dxa"/>
             <w:tblLook w:val="0680" w:firstRow="0" w:lastRow="0" w:firstColumn="1" w:lastColumn="0" w:noHBand="1" w:noVBand="1"/>
           </w:tblPr>
@@ -1241,7 +1241,7 @@
     </w:p>
     <w:p>
       <w:pPr>
-        <w:pStyle w:val="2"/>
+        <w:pStyle w:val="Heading2"/>
         <w:rPr>
           <w:lang w:val="en-US"/>
         </w:rPr>
@@ -1276,7 +1276,7 @@
       <w:sdtContent>
         <w:tbl>
           <w:tblPr>
-            <w:tblStyle w:val="-450"/>
+            <w:tblStyle w:val="GridTable4-Accent5"/>
             <w:tblW w:w="9351" w:type="dxa"/>
             <w:tblLook w:val="0680" w:firstRow="0" w:lastRow="0" w:firstColumn="1" w:lastColumn="0" w:noHBand="1" w:noVBand="1"/>
           </w:tblPr>
@@ -1598,7 +1598,7 @@
     </w:p>
     <w:p>
       <w:pPr>
-        <w:pStyle w:val="2"/>
+        <w:pStyle w:val="Heading2"/>
         <w:rPr>
           <w:lang w:val="en-US"/>
         </w:rPr>
@@ -1634,7 +1634,7 @@
       <w:sdtContent>
         <w:tbl>
           <w:tblPr>
-            <w:tblStyle w:val="-450"/>
+            <w:tblStyle w:val="GridTable4-Accent5"/>
             <w:tblW w:w="9356" w:type="dxa"/>
             <w:tblInd w:w="-5" w:type="dxa"/>
             <w:tblLook w:val="04A0" w:firstRow="1" w:lastRow="0" w:firstColumn="1" w:lastColumn="0" w:noHBand="0" w:noVBand="1"/>
@@ -1908,7 +1908,7 @@
     </w:p>
     <w:p>
       <w:pPr>
-        <w:pStyle w:val="2"/>
+        <w:pStyle w:val="Heading2"/>
         <w:rPr>
           <w:lang w:val="en-US"/>
         </w:rPr>
@@ -1943,7 +1943,7 @@
           <w:r>
             <w:rPr>
               <w:noProof/>
-              <w:lang w:eastAsia="ru-RU"/>
+              <w:lang w:val="en-GB" w:eastAsia="en-GB"/>
             </w:rPr>
             <w:drawing>
               <wp:inline distT="0" distB="0" distL="0" distR="0">
@@ -2005,7 +2005,7 @@
     </w:p>
     <w:p>
       <w:pPr>
-        <w:pStyle w:val="2"/>
+        <w:pStyle w:val="Heading2"/>
         <w:rPr>
           <w:lang w:val="en-US"/>
         </w:rPr>
@@ -2040,7 +2040,7 @@
       <w:sdtContent>
         <w:tbl>
           <w:tblPr>
-            <w:tblStyle w:val="-450"/>
+            <w:tblStyle w:val="GridTable4-Accent5"/>
             <w:tblW w:w="9351" w:type="dxa"/>
             <w:tblBorders>
               <w:top w:val="none" w:sz="0" w:space="0" w:color="auto"/>
@@ -2093,7 +2093,7 @@
                       <w:rPr>
                         <w:noProof/>
                         <w:color w:val="FFFFFF" w:themeColor="background1"/>
-                        <w:lang w:eastAsia="ru-RU"/>
+                        <w:lang w:val="en-GB" w:eastAsia="en-GB"/>
                       </w:rPr>
                       <w:drawing>
                         <wp:inline distT="0" distB="0" distL="0" distR="0" wp14:anchorId="25D8908E" wp14:editId="002E4D3D">
@@ -2180,16 +2180,7 @@
                         <w:sz w:val="32"/>
                         <w:lang w:val="en-US"/>
                       </w:rPr>
-                      <w:t>N</w:t>
-                    </w:r>
-                    <w:bookmarkStart w:id="0" w:name="_GoBack"/>
-                    <w:bookmarkEnd w:id="0"/>
-                    <w:r>
-                      <w:rPr>
-                        <w:sz w:val="32"/>
-                        <w:lang w:val="en-US"/>
-                      </w:rPr>
-                      <w:t>ame</w:t>
+                      <w:t>Name</w:t>
                     </w:r>
                   </w:p>
                 </w:sdtContent>
@@ -2378,7 +2369,7 @@
     </w:p>
     <w:p>
       <w:pPr>
-        <w:pStyle w:val="2"/>
+        <w:pStyle w:val="Heading2"/>
         <w:rPr>
           <w:lang w:val="en-US"/>
         </w:rPr>
@@ -2406,7 +2397,7 @@
       <w:sdtContent>
         <w:p>
           <w:pPr>
-            <w:pStyle w:val="a4"/>
+            <w:pStyle w:val="ListParagraph"/>
             <w:numPr>
               <w:ilvl w:val="0"/>
               <w:numId w:val="10"/>
@@ -2430,7 +2421,7 @@
                 <w:rPr>
                   <w:noProof/>
                   <w:color w:val="FFFFFF" w:themeColor="background1"/>
-                  <w:lang w:eastAsia="ru-RU"/>
+                  <w:lang w:val="en-GB" w:eastAsia="en-GB"/>
                 </w:rPr>
                 <w:drawing>
                   <wp:inline distT="0" distB="0" distL="0" distR="0" wp14:anchorId="2BD73CBD" wp14:editId="7B41DAC0">
@@ -2505,7 +2496,7 @@
             <w:sdtContent>
               <w:r>
                 <w:rPr>
-                  <w:rStyle w:val="a7"/>
+                  <w:rStyle w:val="TitleChar"/>
                 </w:rPr>
                 <w:t>Name</w:t>
               </w:r>
@@ -2562,7 +2553,7 @@
           <w:sdtContent>
             <w:p>
               <w:pPr>
-                <w:pStyle w:val="a4"/>
+                <w:pStyle w:val="ListParagraph"/>
                 <w:numPr>
                   <w:ilvl w:val="0"/>
                   <w:numId w:val="9"/>
@@ -2586,6 +2577,14 @@
           <w:lang w:val="en-US"/>
         </w:rPr>
       </w:pPr>
+      <w:r>
+        <w:rPr>
+          <w:lang w:val="en-US"/>
+        </w:rPr>
+        <w:t>SOME OTHER THING</w:t>
+      </w:r>
+      <w:bookmarkStart w:id="0" w:name="_GoBack"/>
+      <w:bookmarkEnd w:id="0"/>
     </w:p>
     <w:sectPr>
       <w:headerReference w:type="default" r:id="rId11"/>
@@ -2600,7 +2599,7 @@
 </file>
 
 <file path=word/endnotes.xml><?xml version="1.0" encoding="utf-8"?>
-<w:endnotes xmlns:wpc="http://schemas.microsoft.com/office/word/2010/wordprocessingCanvas" xmlns:mc="http://schemas.openxmlformats.org/markup-compatibility/2006" xmlns:o="urn:schemas-microsoft-com:office:office" xmlns:r="http://schemas.openxmlformats.org/officeDocument/2006/relationships" xmlns:m="http://schemas.openxmlformats.org/officeDocument/2006/math" xmlns:v="urn:schemas-microsoft-com:vml" xmlns:wp14="http://schemas.microsoft.com/office/word/2010/wordprocessingDrawing" xmlns:wp="http://schemas.openxmlformats.org/drawingml/2006/wordprocessingDrawing" xmlns:w10="urn:schemas-microsoft-com:office:word" xmlns:w="http://schemas.openxmlformats.org/wordprocessingml/2006/main" xmlns:w14="http://schemas.microsoft.com/office/word/2010/wordml" xmlns:w15="http://schemas.microsoft.com/office/word/2012/wordml" xmlns:wpg="http://schemas.microsoft.com/office/word/2010/wordprocessingGroup" xmlns:wpi="http://schemas.microsoft.com/office/word/2010/wordprocessingInk" xmlns:wne="http://schemas.microsoft.com/office/word/2006/wordml" xmlns:wps="http://schemas.microsoft.com/office/word/2010/wordprocessingShape" mc:Ignorable="w14 w15 wp14">
+<w:endnotes xmlns:wpc="http://schemas.microsoft.com/office/word/2010/wordprocessingCanvas" xmlns:cx="http://schemas.microsoft.com/office/drawing/2014/chartex" xmlns:cx1="http://schemas.microsoft.com/office/drawing/2015/9/8/chartex" xmlns:cx2="http://schemas.microsoft.com/office/drawing/2015/10/21/chartex" xmlns:cx3="http://schemas.microsoft.com/office/drawing/2016/5/9/chartex" xmlns:cx4="http://schemas.microsoft.com/office/drawing/2016/5/10/chartex" xmlns:cx5="http://schemas.microsoft.com/office/drawing/2016/5/11/chartex" xmlns:mc="http://schemas.openxmlformats.org/markup-compatibility/2006" xmlns:o="urn:schemas-microsoft-com:office:office" xmlns:r="http://schemas.openxmlformats.org/officeDocument/2006/relationships" xmlns:m="http://schemas.openxmlformats.org/officeDocument/2006/math" xmlns:v="urn:schemas-microsoft-com:vml" xmlns:wp14="http://schemas.microsoft.com/office/word/2010/wordprocessingDrawing" xmlns:wp="http://schemas.openxmlformats.org/drawingml/2006/wordprocessingDrawing" xmlns:w10="urn:schemas-microsoft-com:office:word" xmlns:w="http://schemas.openxmlformats.org/wordprocessingml/2006/main" xmlns:w14="http://schemas.microsoft.com/office/word/2010/wordml" xmlns:w15="http://schemas.microsoft.com/office/word/2012/wordml" xmlns:w16se="http://schemas.microsoft.com/office/word/2015/wordml/symex" xmlns:wpg="http://schemas.microsoft.com/office/word/2010/wordprocessingGroup" xmlns:wpi="http://schemas.microsoft.com/office/word/2010/wordprocessingInk" xmlns:wne="http://schemas.microsoft.com/office/word/2006/wordml" xmlns:wps="http://schemas.microsoft.com/office/word/2010/wordprocessingShape" mc:Ignorable="w14 w15 w16se wp14">
   <w:endnote w:type="separator" w:id="-1">
     <w:p>
       <w:pPr>
@@ -2625,7 +2624,7 @@
 </file>
 
 <file path=word/footer1.xml><?xml version="1.0" encoding="utf-8"?>
-<w:ftr xmlns:wpc="http://schemas.microsoft.com/office/word/2010/wordprocessingCanvas" xmlns:mc="http://schemas.openxmlformats.org/markup-compatibility/2006" xmlns:o="urn:schemas-microsoft-com:office:office" xmlns:r="http://schemas.openxmlformats.org/officeDocument/2006/relationships" xmlns:m="http://schemas.openxmlformats.org/officeDocument/2006/math" xmlns:v="urn:schemas-microsoft-com:vml" xmlns:wp14="http://schemas.microsoft.com/office/word/2010/wordprocessingDrawing" xmlns:wp="http://schemas.openxmlformats.org/drawingml/2006/wordprocessingDrawing" xmlns:w10="urn:schemas-microsoft-com:office:word" xmlns:w="http://schemas.openxmlformats.org/wordprocessingml/2006/main" xmlns:w14="http://schemas.microsoft.com/office/word/2010/wordml" xmlns:w15="http://schemas.microsoft.com/office/word/2012/wordml" xmlns:wpg="http://schemas.microsoft.com/office/word/2010/wordprocessingGroup" xmlns:wpi="http://schemas.microsoft.com/office/word/2010/wordprocessingInk" xmlns:wne="http://schemas.microsoft.com/office/word/2006/wordml" xmlns:wps="http://schemas.microsoft.com/office/word/2010/wordprocessingShape" mc:Ignorable="w14 w15 wp14">
+<w:ftr xmlns:wpc="http://schemas.microsoft.com/office/word/2010/wordprocessingCanvas" xmlns:cx="http://schemas.microsoft.com/office/drawing/2014/chartex" xmlns:cx1="http://schemas.microsoft.com/office/drawing/2015/9/8/chartex" xmlns:cx2="http://schemas.microsoft.com/office/drawing/2015/10/21/chartex" xmlns:cx3="http://schemas.microsoft.com/office/drawing/2016/5/9/chartex" xmlns:cx4="http://schemas.microsoft.com/office/drawing/2016/5/10/chartex" xmlns:cx5="http://schemas.microsoft.com/office/drawing/2016/5/11/chartex" xmlns:mc="http://schemas.openxmlformats.org/markup-compatibility/2006" xmlns:o="urn:schemas-microsoft-com:office:office" xmlns:r="http://schemas.openxmlformats.org/officeDocument/2006/relationships" xmlns:m="http://schemas.openxmlformats.org/officeDocument/2006/math" xmlns:v="urn:schemas-microsoft-com:vml" xmlns:wp14="http://schemas.microsoft.com/office/word/2010/wordprocessingDrawing" xmlns:wp="http://schemas.openxmlformats.org/drawingml/2006/wordprocessingDrawing" xmlns:w10="urn:schemas-microsoft-com:office:word" xmlns:w="http://schemas.openxmlformats.org/wordprocessingml/2006/main" xmlns:w14="http://schemas.microsoft.com/office/word/2010/wordml" xmlns:w15="http://schemas.microsoft.com/office/word/2012/wordml" xmlns:w16se="http://schemas.microsoft.com/office/word/2015/wordml/symex" xmlns:wpg="http://schemas.microsoft.com/office/word/2010/wordprocessingGroup" xmlns:wpi="http://schemas.microsoft.com/office/word/2010/wordprocessingInk" xmlns:wne="http://schemas.microsoft.com/office/word/2006/wordml" xmlns:wps="http://schemas.microsoft.com/office/word/2010/wordprocessingShape" mc:Ignorable="w14 w15 w16se wp14">
   <w:sdt>
     <w:sdtPr>
       <w:rPr>
@@ -2642,7 +2641,7 @@
     <w:sdtContent>
       <w:p>
         <w:pPr>
-          <w:pStyle w:val="ad"/>
+          <w:pStyle w:val="Footer"/>
           <w:rPr>
             <w:lang w:val="en-US"/>
           </w:rPr>
@@ -2660,7 +2659,7 @@
 </file>
 
 <file path=word/footnotes.xml><?xml version="1.0" encoding="utf-8"?>
-<w:footnotes xmlns:wpc="http://schemas.microsoft.com/office/word/2010/wordprocessingCanvas" xmlns:mc="http://schemas.openxmlformats.org/markup-compatibility/2006" xmlns:o="urn:schemas-microsoft-com:office:office" xmlns:r="http://schemas.openxmlformats.org/officeDocument/2006/relationships" xmlns:m="http://schemas.openxmlformats.org/officeDocument/2006/math" xmlns:v="urn:schemas-microsoft-com:vml" xmlns:wp14="http://schemas.microsoft.com/office/word/2010/wordprocessingDrawing" xmlns:wp="http://schemas.openxmlformats.org/drawingml/2006/wordprocessingDrawing" xmlns:w10="urn:schemas-microsoft-com:office:word" xmlns:w="http://schemas.openxmlformats.org/wordprocessingml/2006/main" xmlns:w14="http://schemas.microsoft.com/office/word/2010/wordml" xmlns:w15="http://schemas.microsoft.com/office/word/2012/wordml" xmlns:wpg="http://schemas.microsoft.com/office/word/2010/wordprocessingGroup" xmlns:wpi="http://schemas.microsoft.com/office/word/2010/wordprocessingInk" xmlns:wne="http://schemas.microsoft.com/office/word/2006/wordml" xmlns:wps="http://schemas.microsoft.com/office/word/2010/wordprocessingShape" mc:Ignorable="w14 w15 wp14">
+<w:footnotes xmlns:wpc="http://schemas.microsoft.com/office/word/2010/wordprocessingCanvas" xmlns:cx="http://schemas.microsoft.com/office/drawing/2014/chartex" xmlns:cx1="http://schemas.microsoft.com/office/drawing/2015/9/8/chartex" xmlns:cx2="http://schemas.microsoft.com/office/drawing/2015/10/21/chartex" xmlns:cx3="http://schemas.microsoft.com/office/drawing/2016/5/9/chartex" xmlns:cx4="http://schemas.microsoft.com/office/drawing/2016/5/10/chartex" xmlns:cx5="http://schemas.microsoft.com/office/drawing/2016/5/11/chartex" xmlns:mc="http://schemas.openxmlformats.org/markup-compatibility/2006" xmlns:o="urn:schemas-microsoft-com:office:office" xmlns:r="http://schemas.openxmlformats.org/officeDocument/2006/relationships" xmlns:m="http://schemas.openxmlformats.org/officeDocument/2006/math" xmlns:v="urn:schemas-microsoft-com:vml" xmlns:wp14="http://schemas.microsoft.com/office/word/2010/wordprocessingDrawing" xmlns:wp="http://schemas.openxmlformats.org/drawingml/2006/wordprocessingDrawing" xmlns:w10="urn:schemas-microsoft-com:office:word" xmlns:w="http://schemas.openxmlformats.org/wordprocessingml/2006/main" xmlns:w14="http://schemas.microsoft.com/office/word/2010/wordml" xmlns:w15="http://schemas.microsoft.com/office/word/2012/wordml" xmlns:w16se="http://schemas.microsoft.com/office/word/2015/wordml/symex" xmlns:wpg="http://schemas.microsoft.com/office/word/2010/wordprocessingGroup" xmlns:wpi="http://schemas.microsoft.com/office/word/2010/wordprocessingInk" xmlns:wne="http://schemas.microsoft.com/office/word/2006/wordml" xmlns:wps="http://schemas.microsoft.com/office/word/2010/wordprocessingShape" mc:Ignorable="w14 w15 w16se wp14">
   <w:footnote w:type="separator" w:id="-1">
     <w:p>
       <w:pPr>
@@ -2685,7 +2684,7 @@
 </file>
 
 <file path=word/header1.xml><?xml version="1.0" encoding="utf-8"?>
-<w:hdr xmlns:wpc="http://schemas.microsoft.com/office/word/2010/wordprocessingCanvas" xmlns:mc="http://schemas.openxmlformats.org/markup-compatibility/2006" xmlns:o="urn:schemas-microsoft-com:office:office" xmlns:r="http://schemas.openxmlformats.org/officeDocument/2006/relationships" xmlns:m="http://schemas.openxmlformats.org/officeDocument/2006/math" xmlns:v="urn:schemas-microsoft-com:vml" xmlns:wp14="http://schemas.microsoft.com/office/word/2010/wordprocessingDrawing" xmlns:wp="http://schemas.openxmlformats.org/drawingml/2006/wordprocessingDrawing" xmlns:w10="urn:schemas-microsoft-com:office:word" xmlns:w="http://schemas.openxmlformats.org/wordprocessingml/2006/main" xmlns:w14="http://schemas.microsoft.com/office/word/2010/wordml" xmlns:w15="http://schemas.microsoft.com/office/word/2012/wordml" xmlns:wpg="http://schemas.microsoft.com/office/word/2010/wordprocessingGroup" xmlns:wpi="http://schemas.microsoft.com/office/word/2010/wordprocessingInk" xmlns:wne="http://schemas.microsoft.com/office/word/2006/wordml" xmlns:wps="http://schemas.microsoft.com/office/word/2010/wordprocessingShape" mc:Ignorable="w14 w15 wp14">
+<w:hdr xmlns:wpc="http://schemas.microsoft.com/office/word/2010/wordprocessingCanvas" xmlns:cx="http://schemas.microsoft.com/office/drawing/2014/chartex" xmlns:cx1="http://schemas.microsoft.com/office/drawing/2015/9/8/chartex" xmlns:cx2="http://schemas.microsoft.com/office/drawing/2015/10/21/chartex" xmlns:cx3="http://schemas.microsoft.com/office/drawing/2016/5/9/chartex" xmlns:cx4="http://schemas.microsoft.com/office/drawing/2016/5/10/chartex" xmlns:cx5="http://schemas.microsoft.com/office/drawing/2016/5/11/chartex" xmlns:mc="http://schemas.openxmlformats.org/markup-compatibility/2006" xmlns:o="urn:schemas-microsoft-com:office:office" xmlns:r="http://schemas.openxmlformats.org/officeDocument/2006/relationships" xmlns:m="http://schemas.openxmlformats.org/officeDocument/2006/math" xmlns:v="urn:schemas-microsoft-com:vml" xmlns:wp14="http://schemas.microsoft.com/office/word/2010/wordprocessingDrawing" xmlns:wp="http://schemas.openxmlformats.org/drawingml/2006/wordprocessingDrawing" xmlns:w10="urn:schemas-microsoft-com:office:word" xmlns:w="http://schemas.openxmlformats.org/wordprocessingml/2006/main" xmlns:w14="http://schemas.microsoft.com/office/word/2010/wordml" xmlns:w15="http://schemas.microsoft.com/office/word/2012/wordml" xmlns:w16se="http://schemas.microsoft.com/office/word/2015/wordml/symex" xmlns:wpg="http://schemas.microsoft.com/office/word/2010/wordprocessingGroup" xmlns:wpi="http://schemas.microsoft.com/office/word/2010/wordprocessingInk" xmlns:wne="http://schemas.microsoft.com/office/word/2006/wordml" xmlns:wps="http://schemas.microsoft.com/office/word/2010/wordprocessingShape" mc:Ignorable="w14 w15 w16se wp14">
   <w:sdt>
     <w:sdtPr>
       <w:rPr>
@@ -2702,7 +2701,7 @@
     <w:sdtContent>
       <w:p>
         <w:pPr>
-          <w:pStyle w:val="ab"/>
+          <w:pStyle w:val="Header"/>
           <w:rPr>
             <w:lang w:val="en-US"/>
           </w:rPr>
@@ -2720,7 +2719,7 @@
 </file>
 
 <file path=word/numbering.xml><?xml version="1.0" encoding="utf-8"?>
-<w:numbering xmlns:wpc="http://schemas.microsoft.com/office/word/2010/wordprocessingCanvas" xmlns:mc="http://schemas.openxmlformats.org/markup-compatibility/2006" xmlns:o="urn:schemas-microsoft-com:office:office" xmlns:r="http://schemas.openxmlformats.org/officeDocument/2006/relationships" xmlns:m="http://schemas.openxmlformats.org/officeDocument/2006/math" xmlns:v="urn:schemas-microsoft-com:vml" xmlns:wp14="http://schemas.microsoft.com/office/word/2010/wordprocessingDrawing" xmlns:wp="http://schemas.openxmlformats.org/drawingml/2006/wordprocessingDrawing" xmlns:w10="urn:schemas-microsoft-com:office:word" xmlns:w="http://schemas.openxmlformats.org/wordprocessingml/2006/main" xmlns:w14="http://schemas.microsoft.com/office/word/2010/wordml" xmlns:w15="http://schemas.microsoft.com/office/word/2012/wordml" xmlns:wpg="http://schemas.microsoft.com/office/word/2010/wordprocessingGroup" xmlns:wpi="http://schemas.microsoft.com/office/word/2010/wordprocessingInk" xmlns:wne="http://schemas.microsoft.com/office/word/2006/wordml" xmlns:wps="http://schemas.microsoft.com/office/word/2010/wordprocessingShape" mc:Ignorable="w14 w15 wp14">
+<w:numbering xmlns:wpc="http://schemas.microsoft.com/office/word/2010/wordprocessingCanvas" xmlns:cx="http://schemas.microsoft.com/office/drawing/2014/chartex" xmlns:cx1="http://schemas.microsoft.com/office/drawing/2015/9/8/chartex" xmlns:cx2="http://schemas.microsoft.com/office/drawing/2015/10/21/chartex" xmlns:cx3="http://schemas.microsoft.com/office/drawing/2016/5/9/chartex" xmlns:cx4="http://schemas.microsoft.com/office/drawing/2016/5/10/chartex" xmlns:cx5="http://schemas.microsoft.com/office/drawing/2016/5/11/chartex" xmlns:mc="http://schemas.openxmlformats.org/markup-compatibility/2006" xmlns:o="urn:schemas-microsoft-com:office:office" xmlns:r="http://schemas.openxmlformats.org/officeDocument/2006/relationships" xmlns:m="http://schemas.openxmlformats.org/officeDocument/2006/math" xmlns:v="urn:schemas-microsoft-com:vml" xmlns:wp14="http://schemas.microsoft.com/office/word/2010/wordprocessingDrawing" xmlns:wp="http://schemas.openxmlformats.org/drawingml/2006/wordprocessingDrawing" xmlns:w10="urn:schemas-microsoft-com:office:word" xmlns:w="http://schemas.openxmlformats.org/wordprocessingml/2006/main" xmlns:w14="http://schemas.microsoft.com/office/word/2010/wordml" xmlns:w15="http://schemas.microsoft.com/office/word/2012/wordml" xmlns:w16se="http://schemas.microsoft.com/office/word/2015/wordml/symex" xmlns:wpg="http://schemas.microsoft.com/office/word/2010/wordprocessingGroup" xmlns:wpi="http://schemas.microsoft.com/office/word/2010/wordprocessingInk" xmlns:wne="http://schemas.microsoft.com/office/word/2006/wordml" xmlns:wps="http://schemas.microsoft.com/office/word/2010/wordprocessingShape" mc:Ignorable="w14 w15 w16se wp14">
   <w:abstractNum w:abstractNumId="0" w15:restartNumberingAfterBreak="0">
     <w:nsid w:val="02DC595C"/>
     <w:multiLevelType w:val="hybridMultilevel"/>
@@ -3743,7 +3742,7 @@
 </file>
 
 <file path=word/styles.xml><?xml version="1.0" encoding="utf-8"?>
-<w:styles xmlns:mc="http://schemas.openxmlformats.org/markup-compatibility/2006" xmlns:r="http://schemas.openxmlformats.org/officeDocument/2006/relationships" xmlns:w="http://schemas.openxmlformats.org/wordprocessingml/2006/main" xmlns:w14="http://schemas.microsoft.com/office/word/2010/wordml" xmlns:w15="http://schemas.microsoft.com/office/word/2012/wordml" mc:Ignorable="w14 w15">
+<w:styles xmlns:mc="http://schemas.openxmlformats.org/markup-compatibility/2006" xmlns:r="http://schemas.openxmlformats.org/officeDocument/2006/relationships" xmlns:w="http://schemas.openxmlformats.org/wordprocessingml/2006/main" xmlns:w14="http://schemas.microsoft.com/office/word/2010/wordml" xmlns:w15="http://schemas.microsoft.com/office/word/2012/wordml" xmlns:w16se="http://schemas.microsoft.com/office/word/2015/wordml/symex" mc:Ignorable="w14 w15 w16se">
   <w:docDefaults>
     <w:rPrDefault>
       <w:rPr>
@@ -3759,7 +3758,7 @@
       </w:pPr>
     </w:pPrDefault>
   </w:docDefaults>
-  <w:latentStyles w:defLockedState="0" w:defUIPriority="99" w:defSemiHidden="0" w:defUnhideWhenUsed="0" w:defQFormat="0" w:count="371">
+  <w:latentStyles w:defLockedState="0" w:defUIPriority="99" w:defSemiHidden="0" w:defUnhideWhenUsed="0" w:defQFormat="0" w:count="374">
     <w:lsdException w:name="Normal" w:uiPriority="0" w:qFormat="1"/>
     <w:lsdException w:name="heading 1" w:uiPriority="9" w:qFormat="1"/>
     <w:lsdException w:name="heading 2" w:semiHidden="1" w:uiPriority="9" w:unhideWhenUsed="1" w:qFormat="1"/>
@@ -3865,7 +3864,6 @@
     <w:lsdException w:name="HTML Sample" w:semiHidden="1" w:unhideWhenUsed="1"/>
     <w:lsdException w:name="HTML Typewriter" w:semiHidden="1" w:unhideWhenUsed="1"/>
     <w:lsdException w:name="HTML Variable" w:semiHidden="1" w:unhideWhenUsed="1"/>
-    <w:lsdException w:name="Normal Table" w:semiHidden="1" w:unhideWhenUsed="1"/>
     <w:lsdException w:name="annotation subject" w:semiHidden="1" w:unhideWhenUsed="1"/>
     <w:lsdException w:name="No List" w:semiHidden="1" w:unhideWhenUsed="1"/>
     <w:lsdException w:name="Outline List 1" w:semiHidden="1" w:unhideWhenUsed="1"/>
@@ -3910,7 +3908,6 @@
     <w:lsdException w:name="Table Professional" w:semiHidden="1" w:unhideWhenUsed="1"/>
     <w:lsdException w:name="Table Subtle 1" w:semiHidden="1" w:unhideWhenUsed="1"/>
     <w:lsdException w:name="Table Subtle 2" w:semiHidden="1" w:unhideWhenUsed="1"/>
-    <w:lsdException w:name="Table Web 1" w:semiHidden="1" w:unhideWhenUsed="1"/>
     <w:lsdException w:name="Table Web 2" w:semiHidden="1" w:unhideWhenUsed="1"/>
     <w:lsdException w:name="Table Web 3" w:semiHidden="1" w:unhideWhenUsed="1"/>
     <w:lsdException w:name="Balloon Text" w:semiHidden="1" w:unhideWhenUsed="1"/>
@@ -4131,16 +4128,19 @@
     <w:lsdException w:name="List Table 5 Dark Accent 6" w:uiPriority="50"/>
     <w:lsdException w:name="List Table 6 Colorful Accent 6" w:uiPriority="51"/>
     <w:lsdException w:name="List Table 7 Colorful Accent 6" w:uiPriority="52"/>
+    <w:lsdException w:name="Mention" w:semiHidden="1" w:unhideWhenUsed="1"/>
+    <w:lsdException w:name="Smart Hyperlink" w:semiHidden="1" w:unhideWhenUsed="1"/>
+    <w:lsdException w:name="Hashtag" w:semiHidden="1" w:unhideWhenUsed="1"/>
   </w:latentStyles>
-  <w:style w:type="paragraph" w:default="1" w:styleId="a">
+  <w:style w:type="paragraph" w:default="1" w:styleId="Normal">
     <w:name w:val="Normal"/>
     <w:qFormat/>
   </w:style>
-  <w:style w:type="paragraph" w:styleId="1">
+  <w:style w:type="paragraph" w:styleId="Heading1">
     <w:name w:val="heading 1"/>
-    <w:basedOn w:val="a"/>
-    <w:next w:val="a"/>
-    <w:link w:val="10"/>
+    <w:basedOn w:val="Normal"/>
+    <w:next w:val="Normal"/>
+    <w:link w:val="Heading1Char"/>
     <w:uiPriority w:val="9"/>
     <w:qFormat/>
     <w:rsid w:val="00007E01"/>
@@ -4157,11 +4157,11 @@
       <w:szCs w:val="32"/>
     </w:rPr>
   </w:style>
-  <w:style w:type="paragraph" w:styleId="2">
+  <w:style w:type="paragraph" w:styleId="Heading2">
     <w:name w:val="heading 2"/>
-    <w:basedOn w:val="a"/>
-    <w:next w:val="a"/>
-    <w:link w:val="20"/>
+    <w:basedOn w:val="Normal"/>
+    <w:next w:val="Normal"/>
+    <w:link w:val="Heading2Char"/>
     <w:uiPriority w:val="9"/>
     <w:unhideWhenUsed/>
     <w:qFormat/>
@@ -4179,11 +4179,11 @@
       <w:szCs w:val="26"/>
     </w:rPr>
   </w:style>
-  <w:style w:type="paragraph" w:styleId="3">
+  <w:style w:type="paragraph" w:styleId="Heading3">
     <w:name w:val="heading 3"/>
-    <w:basedOn w:val="a"/>
-    <w:next w:val="a"/>
-    <w:link w:val="30"/>
+    <w:basedOn w:val="Normal"/>
+    <w:next w:val="Normal"/>
+    <w:link w:val="Heading3Char"/>
     <w:uiPriority w:val="9"/>
     <w:unhideWhenUsed/>
     <w:qFormat/>
@@ -4201,13 +4201,13 @@
       <w:szCs w:val="24"/>
     </w:rPr>
   </w:style>
-  <w:style w:type="character" w:default="1" w:styleId="a0">
+  <w:style w:type="character" w:default="1" w:styleId="DefaultParagraphFont">
     <w:name w:val="Default Paragraph Font"/>
     <w:uiPriority w:val="1"/>
     <w:semiHidden/>
     <w:unhideWhenUsed/>
   </w:style>
-  <w:style w:type="table" w:default="1" w:styleId="a1">
+  <w:style w:type="table" w:default="1" w:styleId="TableNormal">
     <w:name w:val="Normal Table"/>
     <w:uiPriority w:val="99"/>
     <w:semiHidden/>
@@ -4222,15 +4222,15 @@
       </w:tblCellMar>
     </w:tblPr>
   </w:style>
-  <w:style w:type="numbering" w:default="1" w:styleId="a2">
+  <w:style w:type="numbering" w:default="1" w:styleId="NoList">
     <w:name w:val="No List"/>
     <w:uiPriority w:val="99"/>
     <w:semiHidden/>
     <w:unhideWhenUsed/>
   </w:style>
-  <w:style w:type="table" w:styleId="a3">
+  <w:style w:type="table" w:styleId="TableGrid">
     <w:name w:val="Table Grid"/>
-    <w:basedOn w:val="a1"/>
+    <w:basedOn w:val="TableNormal"/>
     <w:uiPriority w:val="39"/>
     <w:rsid w:val="00451032"/>
     <w:pPr>
@@ -4247,9 +4247,9 @@
       </w:tblBorders>
     </w:tblPr>
   </w:style>
-  <w:style w:type="paragraph" w:styleId="a4">
+  <w:style w:type="paragraph" w:styleId="ListParagraph">
     <w:name w:val="List Paragraph"/>
-    <w:basedOn w:val="a"/>
+    <w:basedOn w:val="Normal"/>
     <w:uiPriority w:val="34"/>
     <w:qFormat/>
     <w:rsid w:val="00451032"/>
@@ -4258,9 +4258,9 @@
       <w:contextualSpacing/>
     </w:pPr>
   </w:style>
-  <w:style w:type="table" w:styleId="-45">
+  <w:style w:type="table" w:styleId="ListTable4-Accent5">
     <w:name w:val="List Table 4 Accent 5"/>
-    <w:basedOn w:val="a1"/>
+    <w:basedOn w:val="TableNormal"/>
     <w:uiPriority w:val="49"/>
     <w:rsid w:val="00451032"/>
     <w:pPr>
@@ -4332,9 +4332,9 @@
       </w:tcPr>
     </w:tblStylePr>
   </w:style>
-  <w:style w:type="table" w:styleId="-450">
+  <w:style w:type="table" w:styleId="GridTable4-Accent5">
     <w:name w:val="Grid Table 4 Accent 5"/>
-    <w:basedOn w:val="a1"/>
+    <w:basedOn w:val="TableNormal"/>
     <w:uiPriority w:val="49"/>
     <w:rsid w:val="00451032"/>
     <w:pPr>
@@ -4408,9 +4408,9 @@
       </w:tcPr>
     </w:tblStylePr>
   </w:style>
-  <w:style w:type="character" w:styleId="a5">
+  <w:style w:type="character" w:styleId="PlaceholderText">
     <w:name w:val="Placeholder Text"/>
-    <w:basedOn w:val="a0"/>
+    <w:basedOn w:val="DefaultParagraphFont"/>
     <w:uiPriority w:val="99"/>
     <w:semiHidden/>
     <w:rsid w:val="00451032"/>
@@ -4418,11 +4418,11 @@
       <w:color w:val="808080"/>
     </w:rPr>
   </w:style>
-  <w:style w:type="paragraph" w:styleId="a6">
+  <w:style w:type="paragraph" w:styleId="Title">
     <w:name w:val="Title"/>
-    <w:basedOn w:val="a"/>
-    <w:next w:val="a"/>
-    <w:link w:val="a7"/>
+    <w:basedOn w:val="Normal"/>
+    <w:next w:val="Normal"/>
+    <w:link w:val="TitleChar"/>
     <w:uiPriority w:val="10"/>
     <w:qFormat/>
     <w:rsid w:val="00007E01"/>
@@ -4438,10 +4438,10 @@
       <w:szCs w:val="56"/>
     </w:rPr>
   </w:style>
-  <w:style w:type="character" w:customStyle="1" w:styleId="a7">
-    <w:name w:val="Название Знак"/>
-    <w:basedOn w:val="a0"/>
-    <w:link w:val="a6"/>
+  <w:style w:type="character" w:customStyle="1" w:styleId="TitleChar">
+    <w:name w:val="Title Char"/>
+    <w:basedOn w:val="DefaultParagraphFont"/>
+    <w:link w:val="Title"/>
     <w:uiPriority w:val="10"/>
     <w:rsid w:val="00007E01"/>
     <w:rPr>
@@ -4452,11 +4452,11 @@
       <w:szCs w:val="56"/>
     </w:rPr>
   </w:style>
-  <w:style w:type="paragraph" w:styleId="a8">
+  <w:style w:type="paragraph" w:styleId="Subtitle">
     <w:name w:val="Subtitle"/>
-    <w:basedOn w:val="a"/>
-    <w:next w:val="a"/>
-    <w:link w:val="a9"/>
+    <w:basedOn w:val="Normal"/>
+    <w:next w:val="Normal"/>
+    <w:link w:val="SubtitleChar"/>
     <w:uiPriority w:val="11"/>
     <w:qFormat/>
     <w:rsid w:val="00007E01"/>
@@ -4471,10 +4471,10 @@
       <w:spacing w:val="15"/>
     </w:rPr>
   </w:style>
-  <w:style w:type="character" w:customStyle="1" w:styleId="a9">
-    <w:name w:val="Подзаголовок Знак"/>
-    <w:basedOn w:val="a0"/>
-    <w:link w:val="a8"/>
+  <w:style w:type="character" w:customStyle="1" w:styleId="SubtitleChar">
+    <w:name w:val="Subtitle Char"/>
+    <w:basedOn w:val="DefaultParagraphFont"/>
+    <w:link w:val="Subtitle"/>
     <w:uiPriority w:val="11"/>
     <w:rsid w:val="00007E01"/>
     <w:rPr>
@@ -4483,10 +4483,10 @@
       <w:spacing w:val="15"/>
     </w:rPr>
   </w:style>
-  <w:style w:type="character" w:customStyle="1" w:styleId="10">
-    <w:name w:val="Заголовок 1 Знак"/>
-    <w:basedOn w:val="a0"/>
-    <w:link w:val="1"/>
+  <w:style w:type="character" w:customStyle="1" w:styleId="Heading1Char">
+    <w:name w:val="Heading 1 Char"/>
+    <w:basedOn w:val="DefaultParagraphFont"/>
+    <w:link w:val="Heading1"/>
     <w:uiPriority w:val="9"/>
     <w:rsid w:val="00007E01"/>
     <w:rPr>
@@ -4496,10 +4496,10 @@
       <w:szCs w:val="32"/>
     </w:rPr>
   </w:style>
-  <w:style w:type="character" w:customStyle="1" w:styleId="20">
-    <w:name w:val="Заголовок 2 Знак"/>
-    <w:basedOn w:val="a0"/>
-    <w:link w:val="2"/>
+  <w:style w:type="character" w:customStyle="1" w:styleId="Heading2Char">
+    <w:name w:val="Heading 2 Char"/>
+    <w:basedOn w:val="DefaultParagraphFont"/>
+    <w:link w:val="Heading2"/>
     <w:uiPriority w:val="9"/>
     <w:rsid w:val="00007E01"/>
     <w:rPr>
@@ -4509,10 +4509,10 @@
       <w:szCs w:val="26"/>
     </w:rPr>
   </w:style>
-  <w:style w:type="character" w:customStyle="1" w:styleId="30">
-    <w:name w:val="Заголовок 3 Знак"/>
-    <w:basedOn w:val="a0"/>
-    <w:link w:val="3"/>
+  <w:style w:type="character" w:customStyle="1" w:styleId="Heading3Char">
+    <w:name w:val="Heading 3 Char"/>
+    <w:basedOn w:val="DefaultParagraphFont"/>
+    <w:link w:val="Heading3"/>
     <w:uiPriority w:val="9"/>
     <w:rsid w:val="00CD4948"/>
     <w:rPr>
@@ -4522,9 +4522,9 @@
       <w:szCs w:val="24"/>
     </w:rPr>
   </w:style>
-  <w:style w:type="table" w:styleId="aa">
+  <w:style w:type="table" w:styleId="TableGridLight">
     <w:name w:val="Grid Table Light"/>
-    <w:basedOn w:val="a1"/>
+    <w:basedOn w:val="TableNormal"/>
     <w:uiPriority w:val="40"/>
     <w:rsid w:val="00CC02CA"/>
     <w:pPr>
@@ -4541,9 +4541,9 @@
       </w:tblBorders>
     </w:tblPr>
   </w:style>
-  <w:style w:type="table" w:styleId="-55">
+  <w:style w:type="table" w:styleId="GridTable5Dark-Accent5">
     <w:name w:val="Grid Table 5 Dark Accent 5"/>
-    <w:basedOn w:val="a1"/>
+    <w:basedOn w:val="TableNormal"/>
     <w:uiPriority w:val="50"/>
     <w:rsid w:val="00117D9F"/>
     <w:pPr>
@@ -4647,10 +4647,10 @@
       </w:tcPr>
     </w:tblStylePr>
   </w:style>
-  <w:style w:type="paragraph" w:styleId="ab">
+  <w:style w:type="paragraph" w:styleId="Header">
     <w:name w:val="header"/>
-    <w:basedOn w:val="a"/>
-    <w:link w:val="ac"/>
+    <w:basedOn w:val="Normal"/>
+    <w:link w:val="HeaderChar"/>
     <w:uiPriority w:val="99"/>
     <w:unhideWhenUsed/>
     <w:rsid w:val="000C4C50"/>
@@ -4662,17 +4662,17 @@
       <w:spacing w:after="0" w:line="240" w:lineRule="auto"/>
     </w:pPr>
   </w:style>
-  <w:style w:type="character" w:customStyle="1" w:styleId="ac">
-    <w:name w:val="Верхний колонтитул Знак"/>
-    <w:basedOn w:val="a0"/>
-    <w:link w:val="ab"/>
+  <w:style w:type="character" w:customStyle="1" w:styleId="HeaderChar">
+    <w:name w:val="Header Char"/>
+    <w:basedOn w:val="DefaultParagraphFont"/>
+    <w:link w:val="Header"/>
     <w:uiPriority w:val="99"/>
     <w:rsid w:val="000C4C50"/>
   </w:style>
-  <w:style w:type="paragraph" w:styleId="ad">
+  <w:style w:type="paragraph" w:styleId="Footer">
     <w:name w:val="footer"/>
-    <w:basedOn w:val="a"/>
-    <w:link w:val="ae"/>
+    <w:basedOn w:val="Normal"/>
+    <w:link w:val="FooterChar"/>
     <w:uiPriority w:val="99"/>
     <w:unhideWhenUsed/>
     <w:rsid w:val="000C4C50"/>
@@ -4684,10 +4684,10 @@
       <w:spacing w:after="0" w:line="240" w:lineRule="auto"/>
     </w:pPr>
   </w:style>
-  <w:style w:type="character" w:customStyle="1" w:styleId="ae">
-    <w:name w:val="Нижний колонтитул Знак"/>
-    <w:basedOn w:val="a0"/>
-    <w:link w:val="ad"/>
+  <w:style w:type="character" w:customStyle="1" w:styleId="FooterChar">
+    <w:name w:val="Footer Char"/>
+    <w:basedOn w:val="DefaultParagraphFont"/>
+    <w:link w:val="Footer"/>
     <w:uiPriority w:val="99"/>
     <w:rsid w:val="000C4C50"/>
   </w:style>
@@ -4695,7 +4695,7 @@
 </file>
 
 <file path=word/glossary/document.xml><?xml version="1.0" encoding="utf-8"?>
-<w:glossaryDocument xmlns:wpc="http://schemas.microsoft.com/office/word/2010/wordprocessingCanvas" xmlns:mc="http://schemas.openxmlformats.org/markup-compatibility/2006" xmlns:o="urn:schemas-microsoft-com:office:office" xmlns:r="http://schemas.openxmlformats.org/officeDocument/2006/relationships" xmlns:m="http://schemas.openxmlformats.org/officeDocument/2006/math" xmlns:v="urn:schemas-microsoft-com:vml" xmlns:wp14="http://schemas.microsoft.com/office/word/2010/wordprocessingDrawing" xmlns:wp="http://schemas.openxmlformats.org/drawingml/2006/wordprocessingDrawing" xmlns:w10="urn:schemas-microsoft-com:office:word" xmlns:w="http://schemas.openxmlformats.org/wordprocessingml/2006/main" xmlns:w14="http://schemas.microsoft.com/office/word/2010/wordml" xmlns:w15="http://schemas.microsoft.com/office/word/2012/wordml" xmlns:wpg="http://schemas.microsoft.com/office/word/2010/wordprocessingGroup" xmlns:wpi="http://schemas.microsoft.com/office/word/2010/wordprocessingInk" xmlns:wne="http://schemas.microsoft.com/office/word/2006/wordml" xmlns:wps="http://schemas.microsoft.com/office/word/2010/wordprocessingShape" mc:Ignorable="w14 w15 wp14">
+<w:glossaryDocument xmlns:wpc="http://schemas.microsoft.com/office/word/2010/wordprocessingCanvas" xmlns:cx="http://schemas.microsoft.com/office/drawing/2014/chartex" xmlns:cx1="http://schemas.microsoft.com/office/drawing/2015/9/8/chartex" xmlns:cx2="http://schemas.microsoft.com/office/drawing/2015/10/21/chartex" xmlns:cx3="http://schemas.microsoft.com/office/drawing/2016/5/9/chartex" xmlns:cx4="http://schemas.microsoft.com/office/drawing/2016/5/10/chartex" xmlns:cx5="http://schemas.microsoft.com/office/drawing/2016/5/11/chartex" xmlns:mc="http://schemas.openxmlformats.org/markup-compatibility/2006" xmlns:o="urn:schemas-microsoft-com:office:office" xmlns:r="http://schemas.openxmlformats.org/officeDocument/2006/relationships" xmlns:m="http://schemas.openxmlformats.org/officeDocument/2006/math" xmlns:v="urn:schemas-microsoft-com:vml" xmlns:wp14="http://schemas.microsoft.com/office/word/2010/wordprocessingDrawing" xmlns:wp="http://schemas.openxmlformats.org/drawingml/2006/wordprocessingDrawing" xmlns:w10="urn:schemas-microsoft-com:office:word" xmlns:w="http://schemas.openxmlformats.org/wordprocessingml/2006/main" xmlns:w14="http://schemas.microsoft.com/office/word/2010/wordml" xmlns:w15="http://schemas.microsoft.com/office/word/2012/wordml" xmlns:w16se="http://schemas.microsoft.com/office/word/2015/wordml/symex" xmlns:wpg="http://schemas.microsoft.com/office/word/2010/wordprocessingGroup" xmlns:wpi="http://schemas.microsoft.com/office/word/2010/wordprocessingInk" xmlns:wne="http://schemas.microsoft.com/office/word/2006/wordml" xmlns:wps="http://schemas.microsoft.com/office/word/2010/wordprocessingShape" mc:Ignorable="w14 w15 w16se wp14">
   <w:docParts>
     <w:docPart>
       <w:docPartPr>
@@ -4716,7 +4716,7 @@
         <w:p>
           <w:r>
             <w:rPr>
-              <w:rStyle w:val="a3"/>
+              <w:rStyle w:val="PlaceholderText"/>
             </w:rPr>
             <w:t>Место для ввода текста.</w:t>
           </w:r>
@@ -4745,7 +4745,7 @@
           </w:pPr>
           <w:r>
             <w:rPr>
-              <w:rStyle w:val="a3"/>
+              <w:rStyle w:val="PlaceholderText"/>
             </w:rPr>
             <w:t>Место для ввода текста.</w:t>
           </w:r>
@@ -4774,7 +4774,7 @@
           </w:pPr>
           <w:r>
             <w:rPr>
-              <w:rStyle w:val="a3"/>
+              <w:rStyle w:val="PlaceholderText"/>
             </w:rPr>
             <w:t>Место для ввода текста.</w:t>
           </w:r>
@@ -4803,7 +4803,7 @@
           </w:pPr>
           <w:r>
             <w:rPr>
-              <w:rStyle w:val="a3"/>
+              <w:rStyle w:val="PlaceholderText"/>
             </w:rPr>
             <w:t>Место для ввода текста.</w:t>
           </w:r>
@@ -4832,7 +4832,7 @@
           </w:pPr>
           <w:r>
             <w:rPr>
-              <w:rStyle w:val="a3"/>
+              <w:rStyle w:val="PlaceholderText"/>
             </w:rPr>
             <w:t>Место для ввода текста.</w:t>
           </w:r>
@@ -4861,7 +4861,7 @@
           </w:pPr>
           <w:r>
             <w:rPr>
-              <w:rStyle w:val="a3"/>
+              <w:rStyle w:val="PlaceholderText"/>
             </w:rPr>
             <w:t>Место для ввода текста.</w:t>
           </w:r>
@@ -4873,13 +4873,13 @@
 </file>
 
 <file path=word/glossary/fontTable.xml><?xml version="1.0" encoding="utf-8"?>
-<w:fonts xmlns:mc="http://schemas.openxmlformats.org/markup-compatibility/2006" xmlns:r="http://schemas.openxmlformats.org/officeDocument/2006/relationships" xmlns:w="http://schemas.openxmlformats.org/wordprocessingml/2006/main" xmlns:w14="http://schemas.microsoft.com/office/word/2010/wordml" xmlns:w15="http://schemas.microsoft.com/office/word/2012/wordml" mc:Ignorable="w14 w15">
+<w:fonts xmlns:mc="http://schemas.openxmlformats.org/markup-compatibility/2006" xmlns:r="http://schemas.openxmlformats.org/officeDocument/2006/relationships" xmlns:w="http://schemas.openxmlformats.org/wordprocessingml/2006/main" xmlns:w14="http://schemas.microsoft.com/office/word/2010/wordml" xmlns:w15="http://schemas.microsoft.com/office/word/2012/wordml" xmlns:w16se="http://schemas.microsoft.com/office/word/2015/wordml/symex" mc:Ignorable="w14 w15 w16se">
   <w:font w:name="Times New Roman">
     <w:panose1 w:val="02020603050405020304"/>
-    <w:charset w:val="CC"/>
+    <w:charset w:val="00"/>
     <w:family w:val="roman"/>
     <w:pitch w:val="variable"/>
-    <w:sig w:usb0="E0002EFF" w:usb1="C0007843" w:usb2="00000009" w:usb3="00000000" w:csb0="000001FF" w:csb1="00000000"/>
+    <w:sig w:usb0="E0002AFF" w:usb1="C0007843" w:usb2="00000009" w:usb3="00000000" w:csb0="000001FF" w:csb1="00000000"/>
   </w:font>
   <w:font w:name="Symbol">
     <w:panose1 w:val="05050102010706020507"/>
@@ -4890,7 +4890,7 @@
   </w:font>
   <w:font w:name="Courier New">
     <w:panose1 w:val="02070309020205020404"/>
-    <w:charset w:val="CC"/>
+    <w:charset w:val="00"/>
     <w:family w:val="modern"/>
     <w:pitch w:val="fixed"/>
     <w:sig w:usb0="E0002EFF" w:usb1="C0007843" w:usb2="00000009" w:usb3="00000000" w:csb0="000001FF" w:csb1="00000000"/>
@@ -4904,30 +4904,30 @@
   </w:font>
   <w:font w:name="Calibri">
     <w:panose1 w:val="020F0502020204030204"/>
-    <w:charset w:val="CC"/>
+    <w:charset w:val="00"/>
     <w:family w:val="swiss"/>
     <w:pitch w:val="variable"/>
     <w:sig w:usb0="E00002FF" w:usb1="4000ACFF" w:usb2="00000001" w:usb3="00000000" w:csb0="0000019F" w:csb1="00000000"/>
   </w:font>
   <w:font w:name="Calibri Light">
     <w:panose1 w:val="020F0302020204030204"/>
-    <w:charset w:val="CC"/>
+    <w:charset w:val="00"/>
     <w:family w:val="swiss"/>
     <w:pitch w:val="variable"/>
     <w:sig w:usb0="A00002EF" w:usb1="4000207B" w:usb2="00000000" w:usb3="00000000" w:csb0="0000019F" w:csb1="00000000"/>
   </w:font>
   <w:font w:name="Arial">
     <w:panose1 w:val="020B0604020202020204"/>
-    <w:charset w:val="CC"/>
+    <w:charset w:val="00"/>
     <w:family w:val="swiss"/>
     <w:pitch w:val="variable"/>
-    <w:sig w:usb0="E0002EFF" w:usb1="C0007843" w:usb2="00000009" w:usb3="00000000" w:csb0="000001FF" w:csb1="00000000"/>
+    <w:sig w:usb0="E0002AFF" w:usb1="C0007843" w:usb2="00000009" w:usb3="00000000" w:csb0="000001FF" w:csb1="00000000"/>
   </w:font>
 </w:fonts>
 </file>
 
 <file path=word/glossary/settings.xml><?xml version="1.0" encoding="utf-8"?>
-<w:settings xmlns:mc="http://schemas.openxmlformats.org/markup-compatibility/2006" xmlns:o="urn:schemas-microsoft-com:office:office" xmlns:r="http://schemas.openxmlformats.org/officeDocument/2006/relationships" xmlns:m="http://schemas.openxmlformats.org/officeDocument/2006/math" xmlns:v="urn:schemas-microsoft-com:vml" xmlns:w10="urn:schemas-microsoft-com:office:word" xmlns:w="http://schemas.openxmlformats.org/wordprocessingml/2006/main" xmlns:w14="http://schemas.microsoft.com/office/word/2010/wordml" xmlns:w15="http://schemas.microsoft.com/office/word/2012/wordml" xmlns:sl="http://schemas.openxmlformats.org/schemaLibrary/2006/main" mc:Ignorable="w14 w15">
+<w:settings xmlns:mc="http://schemas.openxmlformats.org/markup-compatibility/2006" xmlns:o="urn:schemas-microsoft-com:office:office" xmlns:r="http://schemas.openxmlformats.org/officeDocument/2006/relationships" xmlns:m="http://schemas.openxmlformats.org/officeDocument/2006/math" xmlns:v="urn:schemas-microsoft-com:vml" xmlns:w10="urn:schemas-microsoft-com:office:word" xmlns:w="http://schemas.openxmlformats.org/wordprocessingml/2006/main" xmlns:w14="http://schemas.microsoft.com/office/word/2010/wordml" xmlns:w15="http://schemas.microsoft.com/office/word/2012/wordml" xmlns:w16se="http://schemas.microsoft.com/office/word/2015/wordml/symex" xmlns:sl="http://schemas.openxmlformats.org/schemaLibrary/2006/main" mc:Ignorable="w14 w15 w16se">
   <w:view w:val="normal"/>
   <w:defaultTabStop w:val="708"/>
   <w:hyphenationZone w:val="425"/>
@@ -4944,6 +4944,7 @@
     <w:rsidRoot w:val="00F06F95"/>
     <w:rsid w:val="000619C9"/>
     <w:rsid w:val="000802C3"/>
+    <w:rsid w:val="00114B81"/>
     <w:rsid w:val="00130135"/>
     <w:rsid w:val="002352CE"/>
     <w:rsid w:val="002374C7"/>
@@ -5001,14 +5002,14 @@
   </m:mathPr>
   <w:themeFontLang w:val="ru-RU"/>
   <w:clrSchemeMapping w:bg1="light1" w:t1="dark1" w:bg2="light2" w:t2="dark2" w:accent1="accent1" w:accent2="accent2" w:accent3="accent3" w:accent4="accent4" w:accent5="accent5" w:accent6="accent6" w:hyperlink="hyperlink" w:followedHyperlink="followedHyperlink"/>
-  <w:decimalSymbol w:val=","/>
-  <w:listSeparator w:val=";"/>
+  <w:decimalSymbol w:val="."/>
+  <w:listSeparator w:val=","/>
   <w15:chartTrackingRefBased/>
 </w:settings>
 </file>
 
 <file path=word/glossary/styles.xml><?xml version="1.0" encoding="utf-8"?>
-<w:styles xmlns:mc="http://schemas.openxmlformats.org/markup-compatibility/2006" xmlns:r="http://schemas.openxmlformats.org/officeDocument/2006/relationships" xmlns:w="http://schemas.openxmlformats.org/wordprocessingml/2006/main" xmlns:w14="http://schemas.microsoft.com/office/word/2010/wordml" xmlns:w15="http://schemas.microsoft.com/office/word/2012/wordml" mc:Ignorable="w14 w15">
+<w:styles xmlns:mc="http://schemas.openxmlformats.org/markup-compatibility/2006" xmlns:r="http://schemas.openxmlformats.org/officeDocument/2006/relationships" xmlns:w="http://schemas.openxmlformats.org/wordprocessingml/2006/main" xmlns:w14="http://schemas.microsoft.com/office/word/2010/wordml" xmlns:w15="http://schemas.microsoft.com/office/word/2012/wordml" xmlns:w16se="http://schemas.microsoft.com/office/word/2015/wordml/symex" mc:Ignorable="w14 w15 w16se">
   <w:docDefaults>
     <w:rPrDefault>
       <w:rPr>
@@ -5024,7 +5025,7 @@
       </w:pPr>
     </w:pPrDefault>
   </w:docDefaults>
-  <w:latentStyles w:defLockedState="0" w:defUIPriority="99" w:defSemiHidden="0" w:defUnhideWhenUsed="0" w:defQFormat="0" w:count="371">
+  <w:latentStyles w:defLockedState="0" w:defUIPriority="99" w:defSemiHidden="0" w:defUnhideWhenUsed="0" w:defQFormat="0" w:count="374">
     <w:lsdException w:name="Normal" w:uiPriority="0" w:qFormat="1"/>
     <w:lsdException w:name="heading 1" w:uiPriority="9" w:qFormat="1"/>
     <w:lsdException w:name="heading 2" w:semiHidden="1" w:uiPriority="9" w:unhideWhenUsed="1" w:qFormat="1"/>
@@ -5130,7 +5131,6 @@
     <w:lsdException w:name="HTML Sample" w:semiHidden="1" w:unhideWhenUsed="1"/>
     <w:lsdException w:name="HTML Typewriter" w:semiHidden="1" w:unhideWhenUsed="1"/>
     <w:lsdException w:name="HTML Variable" w:semiHidden="1" w:unhideWhenUsed="1"/>
-    <w:lsdException w:name="Normal Table" w:semiHidden="1" w:unhideWhenUsed="1"/>
     <w:lsdException w:name="annotation subject" w:semiHidden="1" w:unhideWhenUsed="1"/>
     <w:lsdException w:name="No List" w:semiHidden="1" w:unhideWhenUsed="1"/>
     <w:lsdException w:name="Outline List 1" w:semiHidden="1" w:unhideWhenUsed="1"/>
@@ -5175,7 +5175,6 @@
     <w:lsdException w:name="Table Professional" w:semiHidden="1" w:unhideWhenUsed="1"/>
     <w:lsdException w:name="Table Subtle 1" w:semiHidden="1" w:unhideWhenUsed="1"/>
     <w:lsdException w:name="Table Subtle 2" w:semiHidden="1" w:unhideWhenUsed="1"/>
-    <w:lsdException w:name="Table Web 1" w:semiHidden="1" w:unhideWhenUsed="1"/>
     <w:lsdException w:name="Table Web 2" w:semiHidden="1" w:unhideWhenUsed="1"/>
     <w:lsdException w:name="Table Web 3" w:semiHidden="1" w:unhideWhenUsed="1"/>
     <w:lsdException w:name="Balloon Text" w:semiHidden="1" w:unhideWhenUsed="1"/>
@@ -5396,18 +5395,21 @@
     <w:lsdException w:name="List Table 5 Dark Accent 6" w:uiPriority="50"/>
     <w:lsdException w:name="List Table 6 Colorful Accent 6" w:uiPriority="51"/>
     <w:lsdException w:name="List Table 7 Colorful Accent 6" w:uiPriority="52"/>
+    <w:lsdException w:name="Mention" w:semiHidden="1" w:unhideWhenUsed="1"/>
+    <w:lsdException w:name="Smart Hyperlink" w:semiHidden="1" w:unhideWhenUsed="1"/>
+    <w:lsdException w:name="Hashtag" w:semiHidden="1" w:unhideWhenUsed="1"/>
   </w:latentStyles>
-  <w:style w:type="paragraph" w:default="1" w:styleId="a">
+  <w:style w:type="paragraph" w:default="1" w:styleId="Normal">
     <w:name w:val="Normal"/>
     <w:qFormat/>
   </w:style>
-  <w:style w:type="character" w:default="1" w:styleId="a0">
+  <w:style w:type="character" w:default="1" w:styleId="DefaultParagraphFont">
     <w:name w:val="Default Paragraph Font"/>
     <w:uiPriority w:val="1"/>
     <w:semiHidden/>
     <w:unhideWhenUsed/>
   </w:style>
-  <w:style w:type="table" w:default="1" w:styleId="a1">
+  <w:style w:type="table" w:default="1" w:styleId="TableNormal">
     <w:name w:val="Normal Table"/>
     <w:uiPriority w:val="99"/>
     <w:semiHidden/>
@@ -5422,15 +5424,15 @@
       </w:tblCellMar>
     </w:tblPr>
   </w:style>
-  <w:style w:type="numbering" w:default="1" w:styleId="a2">
+  <w:style w:type="numbering" w:default="1" w:styleId="NoList">
     <w:name w:val="No List"/>
     <w:uiPriority w:val="99"/>
     <w:semiHidden/>
     <w:unhideWhenUsed/>
   </w:style>
-  <w:style w:type="character" w:styleId="a3">
+  <w:style w:type="character" w:styleId="PlaceholderText">
     <w:name w:val="Placeholder Text"/>
-    <w:basedOn w:val="a0"/>
+    <w:basedOn w:val="DefaultParagraphFont"/>
     <w:uiPriority w:val="99"/>
     <w:semiHidden/>
     <w:rsid w:val="00CD3BB1"/>
@@ -5478,7 +5480,7 @@
 </file>
 
 <file path=word/glossary/webSettings.xml><?xml version="1.0" encoding="utf-8"?>
-<w:webSettings xmlns:mc="http://schemas.openxmlformats.org/markup-compatibility/2006" xmlns:r="http://schemas.openxmlformats.org/officeDocument/2006/relationships" xmlns:w="http://schemas.openxmlformats.org/wordprocessingml/2006/main" xmlns:w14="http://schemas.microsoft.com/office/word/2010/wordml" xmlns:w15="http://schemas.microsoft.com/office/word/2012/wordml" mc:Ignorable="w14 w15">
+<w:webSettings xmlns:mc="http://schemas.openxmlformats.org/markup-compatibility/2006" xmlns:r="http://schemas.openxmlformats.org/officeDocument/2006/relationships" xmlns:w="http://schemas.openxmlformats.org/wordprocessingml/2006/main" xmlns:w14="http://schemas.microsoft.com/office/word/2010/wordml" xmlns:w15="http://schemas.microsoft.com/office/word/2012/wordml" xmlns:w16se="http://schemas.microsoft.com/office/word/2015/wordml/symex" mc:Ignorable="w14 w15 w16se">
   <w:optimizeForBrowser/>
   <w:allowPNG/>
 </w:webSettings>
@@ -5750,7 +5752,7 @@
 </file>
 
 <file path=customXml/itemProps1.xml><?xml version="1.0" encoding="utf-8"?>
-<ds:datastoreItem xmlns:ds="http://schemas.openxmlformats.org/officeDocument/2006/customXml" ds:itemID="{26D7FDB1-FFFF-4F0B-926F-50362ADE5F0D}">
+<ds:datastoreItem xmlns:ds="http://schemas.openxmlformats.org/officeDocument/2006/customXml" ds:itemID="{03BD5B62-7D43-4F3A-86BA-4BBC51C48CD0}">
   <ds:schemaRefs>
     <ds:schemaRef ds:uri="http://schemas.openxmlformats.org/officeDocument/2006/bibliography"/>
   </ds:schemaRefs>

</xml_diff>